<commit_message>
Add DesignLogic.md and DesignLogic.docx documenting trigger state management logic
</commit_message>
<xml_diff>
--- a/Trigger Configuration.docx
+++ b/Trigger Configuration.docx
@@ -188,9 +188,37 @@
           <w:kern w:val="0"/>
           <w14:ligatures w14:val="none"/>
         </w:rPr>
-        <w:t>To support these modes, the application dynamically reconfigures the hardware key layout and manages event subscriptions. This document details the design of </w:t>
-      </w:r>
-      <w:r>
+        <w:t>To support these modes, the application dynamically reconfigures the hardware key layout and manages event subscriptions. </w:t>
+      </w:r>
+    </w:p>
+    <w:p>
+      <w:pPr>
+        <w:spacing w:before="100" w:beforeAutospacing="1" w:after="100" w:afterAutospacing="1" w:line="240" w:lineRule="auto"/>
+        <w:rPr>
+          <w:rFonts w:ascii="Times New Roman" w:eastAsia="Times New Roman" w:hAnsi="Times New Roman" w:cs="Times New Roman"/>
+          <w:color w:val="000000"/>
+          <w:kern w:val="0"/>
+          <w14:ligatures w14:val="none"/>
+        </w:rPr>
+      </w:pPr>
+      <w:r>
+        <w:rPr>
+          <w:rFonts w:ascii="Times New Roman" w:eastAsia="Times New Roman" w:hAnsi="Times New Roman" w:cs="Times New Roman"/>
+          <w:color w:val="000000"/>
+          <w:kern w:val="0"/>
+          <w14:ligatures w14:val="none"/>
+        </w:rPr>
+        <w:t>This document details the design of </w:t>
+      </w:r>
+    </w:p>
+    <w:p>
+      <w:pPr>
+        <w:pStyle w:val="ListParagraph"/>
+        <w:numPr>
+          <w:ilvl w:val="0"/>
+          <w:numId w:val="12"/>
+        </w:numPr>
+        <w:spacing w:before="100" w:beforeAutospacing="1" w:after="100" w:afterAutospacing="1" w:line="240" w:lineRule="auto"/>
         <w:rPr>
           <w:rFonts w:ascii="Courier New" w:eastAsia="Times New Roman" w:hAnsi="Courier New" w:cs="Courier New"/>
           <w:color w:val="000000"/>
@@ -199,17 +227,7 @@
           <w:szCs w:val="20"/>
           <w14:ligatures w14:val="none"/>
         </w:rPr>
-        <w:t>setTriggerEnabled</w:t>
-      </w:r>
-      <w:r>
-        <w:rPr>
-          <w:rFonts w:ascii="Times New Roman" w:eastAsia="Times New Roman" w:hAnsi="Times New Roman" w:cs="Times New Roman"/>
-          <w:color w:val="000000"/>
-          <w:kern w:val="0"/>
-          <w14:ligatures w14:val="none"/>
-        </w:rPr>
-        <w:t> (hardware config) and </w:t>
-      </w:r>
+      </w:pPr>
       <w:r>
         <w:rPr>
           <w:rFonts w:ascii="Courier New" w:eastAsia="Times New Roman" w:hAnsi="Courier New" w:cs="Courier New"/>
@@ -219,16 +237,58 @@
           <w:szCs w:val="20"/>
           <w14:ligatures w14:val="none"/>
         </w:rPr>
-        <w:t>subscribeRfidHardwareTriggerEvents</w:t>
-      </w:r>
-      <w:r>
-        <w:rPr>
-          <w:rFonts w:ascii="Times New Roman" w:eastAsia="Times New Roman" w:hAnsi="Times New Roman" w:cs="Times New Roman"/>
-          <w:color w:val="000000"/>
-          <w:kern w:val="0"/>
-          <w14:ligatures w14:val="none"/>
-        </w:rPr>
-        <w:t>(software event masking, actual method name in code).   </w:t>
+        <w:t>setTriggerEnabled (hardware config)</w:t>
+      </w:r>
+    </w:p>
+    <w:p>
+      <w:pPr>
+        <w:pStyle w:val="ListParagraph"/>
+        <w:numPr>
+          <w:ilvl w:val="0"/>
+          <w:numId w:val="12"/>
+        </w:numPr>
+        <w:spacing w:before="100" w:beforeAutospacing="1" w:after="100" w:afterAutospacing="1" w:line="240" w:lineRule="auto"/>
+        <w:rPr>
+          <w:rFonts w:ascii="Courier New" w:eastAsia="Times New Roman" w:hAnsi="Courier New" w:cs="Courier New"/>
+          <w:color w:val="000000"/>
+          <w:kern w:val="0"/>
+          <w:sz w:val="20"/>
+          <w:szCs w:val="20"/>
+          <w14:ligatures w14:val="none"/>
+        </w:rPr>
+      </w:pPr>
+      <w:r>
+        <w:rPr>
+          <w:rFonts w:ascii="Courier New" w:eastAsia="Times New Roman" w:hAnsi="Courier New" w:cs="Courier New"/>
+          <w:color w:val="000000"/>
+          <w:kern w:val="0"/>
+          <w:sz w:val="20"/>
+          <w:szCs w:val="20"/>
+          <w14:ligatures w14:val="none"/>
+        </w:rPr>
+        <w:t>subscribeRfidHardwareTriggerEvents(</w:t>
+      </w:r>
+      <w:r>
+        <w:rPr>
+          <w:rFonts w:ascii="Courier New" w:eastAsia="Times New Roman" w:hAnsi="Courier New" w:cs="Courier New"/>
+          <w:color w:val="000000"/>
+          <w:kern w:val="0"/>
+          <w:sz w:val="20"/>
+          <w:szCs w:val="20"/>
+          <w14:ligatures w14:val="none"/>
+        </w:rPr>
+        <w:t xml:space="preserve"> </w:t>
+      </w:r>
+      <w:r>
+        <w:rPr>
+          <w:rFonts w:ascii="Courier New" w:eastAsia="Times New Roman" w:hAnsi="Courier New" w:cs="Courier New"/>
+          <w:color w:val="000000"/>
+          <w:kern w:val="0"/>
+          <w:sz w:val="20"/>
+          <w:szCs w:val="20"/>
+          <w14:ligatures w14:val="none"/>
+        </w:rPr>
+        <w:t>software event masking, actual method name in code)</w:t>
       </w:r>
     </w:p>
     <w:p>
@@ -248,7 +308,7 @@
           <w:color w:val="000000"/>
           <w:kern w:val="0"/>
         </w:rPr>
-        <w:pict w14:anchorId="43D51D89">
+        <w:pict w14:anchorId="1750F3ED">
           <v:rect id="_x0000_i1032" alt="" style="width:468pt;height:.05pt;mso-width-percent:0;mso-height-percent:0;mso-width-percent:0;mso-height-percent:0" o:hralign="center" o:hrstd="t" o:hr="t" fillcolor="#a0a0a0" stroked="f"/>
         </w:pict>
       </w:r>
@@ -613,7 +673,7 @@
           <w:color w:val="000000"/>
           <w:kern w:val="0"/>
         </w:rPr>
-        <w:pict w14:anchorId="50C86336">
+        <w:pict w14:anchorId="6411034D">
           <v:rect id="_x0000_i1031" alt="" style="width:468pt;height:.05pt;mso-width-percent:0;mso-height-percent:0;mso-width-percent:0;mso-height-percent:0" o:hralign="center" o:hrstd="t" o:hr="t" fillcolor="#a0a0a0" stroked="f"/>
         </w:pict>
       </w:r>
@@ -657,10 +717,7 @@
         <w:pStyle w:val="Heading2"/>
       </w:pPr>
       <w:r>
-        <w:t xml:space="preserve">3.1 </w:t>
-      </w:r>
-      <w:r>
-        <w:t>Busy Guard Logic</w:t>
+        <w:t>3.1 Busy Guard Logic</w:t>
       </w:r>
       <w:r>
         <w:t xml:space="preserve">: </w:t>
@@ -1568,7 +1625,25 @@
           <w:kern w:val="0"/>
           <w14:ligatures w14:val="none"/>
         </w:rPr>
-        <w:t> Prevents trigger event debounce and race conditions when switching between RFID and Barcode modes. Ensures that after an inventory stop (especially in test mode), the hardware trigger is not processed by the RFID logic, but instead is handed off to the barcode logic. Provides a clear, thread-safe mechanism for mode switching in the event-driven architecture.   </w:t>
+        <w:t xml:space="preserve"> Prevents trigger event debounce and race conditions when switching between RFID and Barcode modes. Ensures that after an inventory stop (especially in test mode), the hardware trigger is not processed by the RFID </w:t>
+      </w:r>
+      <w:r>
+        <w:rPr>
+          <w:rFonts w:ascii="Times New Roman" w:eastAsia="Times New Roman" w:hAnsi="Times New Roman" w:cs="Times New Roman"/>
+          <w:color w:val="000000"/>
+          <w:kern w:val="0"/>
+          <w14:ligatures w14:val="none"/>
+        </w:rPr>
+        <w:t>logic but</w:t>
+      </w:r>
+      <w:r>
+        <w:rPr>
+          <w:rFonts w:ascii="Times New Roman" w:eastAsia="Times New Roman" w:hAnsi="Times New Roman" w:cs="Times New Roman"/>
+          <w:color w:val="000000"/>
+          <w:kern w:val="0"/>
+          <w14:ligatures w14:val="none"/>
+        </w:rPr>
+        <w:t xml:space="preserve"> instead is handed off to the barcode logic. Provides a clear, thread-safe mechanism for mode switching in the event-driven architecture.   </w:t>
       </w:r>
     </w:p>
     <w:p>
@@ -2587,7 +2662,16 @@
           <w:kern w:val="0"/>
           <w14:ligatures w14:val="none"/>
         </w:rPr>
-        <w:t> Call </w:t>
+        <w:t> </w:t>
+      </w:r>
+      <w:r>
+        <w:rPr>
+          <w:rFonts w:ascii="Times New Roman" w:eastAsia="Times New Roman" w:hAnsi="Times New Roman" w:cs="Times New Roman"/>
+          <w:color w:val="000000"/>
+          <w:kern w:val="0"/>
+          <w14:ligatures w14:val="none"/>
+        </w:rPr>
+        <w:t>Call </w:t>
       </w:r>
       <w:r>
         <w:rPr>
@@ -2789,7 +2873,7 @@
           <w:kern w:val="0"/>
         </w:rPr>
         <w:drawing>
-          <wp:inline distT="0" distB="0" distL="0" distR="0" wp14:anchorId="3D684021" wp14:editId="29C640CC">
+          <wp:inline distT="0" distB="0" distL="0" distR="0" wp14:anchorId="3D684021" wp14:editId="7FD3EE2C">
             <wp:extent cx="5943600" cy="1805940"/>
             <wp:effectExtent l="0" t="0" r="0" b="0"/>
             <wp:docPr id="1153290927" name="Picture 5" descr="A screen shot of a computer program&#10;&#10;AI-generated content may be incorrect."/>
@@ -2888,7 +2972,7 @@
           <w:color w:val="000000"/>
           <w:kern w:val="0"/>
         </w:rPr>
-        <w:pict w14:anchorId="3C76FDA7">
+        <w:pict w14:anchorId="1467D25E">
           <v:rect id="_x0000_i1030" alt="" style="width:468pt;height:.05pt;mso-width-percent:0;mso-height-percent:0;mso-width-percent:0;mso-height-percent:0" o:hralign="center" o:hrstd="t" o:hr="t" fillcolor="#a0a0a0" stroked="f"/>
         </w:pict>
       </w:r>
@@ -3337,7 +3421,7 @@
           <w:color w:val="000000"/>
           <w:kern w:val="0"/>
         </w:rPr>
-        <w:pict w14:anchorId="448BA72F">
+        <w:pict w14:anchorId="72D4C0FB">
           <v:rect id="_x0000_i1029" alt="" style="width:468pt;height:.05pt;mso-width-percent:0;mso-height-percent:0;mso-width-percent:0;mso-height-percent:0" o:hralign="center" o:hrstd="t" o:hr="t" fillcolor="#a0a0a0" stroked="f"/>
         </w:pict>
       </w:r>
@@ -3752,7 +3836,7 @@
           <w:color w:val="000000"/>
           <w:kern w:val="0"/>
         </w:rPr>
-        <w:pict w14:anchorId="4AFDAAD1">
+        <w:pict w14:anchorId="46E9588D">
           <v:rect id="_x0000_i1028" alt="" style="width:468pt;height:.05pt;mso-width-percent:0;mso-height-percent:0;mso-width-percent:0;mso-height-percent:0" o:hralign="center" o:hrstd="t" o:hr="t" fillcolor="#a0a0a0" stroked="f"/>
         </w:pict>
       </w:r>
@@ -4138,7 +4222,7 @@
           <w:color w:val="000000"/>
           <w:kern w:val="0"/>
         </w:rPr>
-        <w:pict w14:anchorId="47B33030">
+        <w:pict w14:anchorId="7BF461B9">
           <v:rect id="_x0000_i1027" alt="" style="width:468pt;height:.05pt;mso-width-percent:0;mso-height-percent:0;mso-width-percent:0;mso-height-percent:0" o:hralign="center" o:hrstd="t" o:hr="t" fillcolor="#a0a0a0" stroked="f"/>
         </w:pict>
       </w:r>
@@ -6503,7 +6587,7 @@
           <w:color w:val="000000"/>
           <w:kern w:val="0"/>
         </w:rPr>
-        <w:pict w14:anchorId="3AF0666F">
+        <w:pict w14:anchorId="006463FC">
           <v:rect id="_x0000_i1026" alt="" style="width:468pt;height:.05pt;mso-width-percent:0;mso-height-percent:0;mso-width-percent:0;mso-height-percent:0" o:hralign="center" o:hrstd="t" o:hr="t" fillcolor="#a0a0a0" stroked="f"/>
         </w:pict>
       </w:r>
@@ -6751,7 +6835,7 @@
           <w:color w:val="000000"/>
           <w:kern w:val="0"/>
         </w:rPr>
-        <w:pict w14:anchorId="6F40061C">
+        <w:pict w14:anchorId="1EF13887">
           <v:rect id="_x0000_i1025" alt="" style="width:468pt;height:.05pt;mso-width-percent:0;mso-height-percent:0;mso-width-percent:0;mso-height-percent:0" o:hralign="center" o:hrstd="t" o:hr="t" fillcolor="#a0a0a0" stroked="f"/>
         </w:pict>
       </w:r>
@@ -7237,6 +7321,119 @@
     </w:lvl>
   </w:abstractNum>
   <w:abstractNum w:abstractNumId="3" w15:restartNumberingAfterBreak="0">
+    <w:nsid w:val="15533D63"/>
+    <w:multiLevelType w:val="hybridMultilevel"/>
+    <w:tmpl w:val="6390E8EE"/>
+    <w:lvl w:ilvl="0" w:tplc="04090001">
+      <w:start w:val="1"/>
+      <w:numFmt w:val="bullet"/>
+      <w:lvlText w:val=""/>
+      <w:lvlJc w:val="left"/>
+      <w:pPr>
+        <w:ind w:left="720" w:hanging="360"/>
+      </w:pPr>
+      <w:rPr>
+        <w:rFonts w:ascii="Symbol" w:hAnsi="Symbol" w:hint="default"/>
+      </w:rPr>
+    </w:lvl>
+    <w:lvl w:ilvl="1" w:tplc="04090003" w:tentative="1">
+      <w:start w:val="1"/>
+      <w:numFmt w:val="bullet"/>
+      <w:lvlText w:val="o"/>
+      <w:lvlJc w:val="left"/>
+      <w:pPr>
+        <w:ind w:left="1440" w:hanging="360"/>
+      </w:pPr>
+      <w:rPr>
+        <w:rFonts w:ascii="Courier New" w:hAnsi="Courier New" w:cs="Courier New" w:hint="default"/>
+      </w:rPr>
+    </w:lvl>
+    <w:lvl w:ilvl="2" w:tplc="04090005" w:tentative="1">
+      <w:start w:val="1"/>
+      <w:numFmt w:val="bullet"/>
+      <w:lvlText w:val=""/>
+      <w:lvlJc w:val="left"/>
+      <w:pPr>
+        <w:ind w:left="2160" w:hanging="360"/>
+      </w:pPr>
+      <w:rPr>
+        <w:rFonts w:ascii="Wingdings" w:hAnsi="Wingdings" w:hint="default"/>
+      </w:rPr>
+    </w:lvl>
+    <w:lvl w:ilvl="3" w:tplc="04090001" w:tentative="1">
+      <w:start w:val="1"/>
+      <w:numFmt w:val="bullet"/>
+      <w:lvlText w:val=""/>
+      <w:lvlJc w:val="left"/>
+      <w:pPr>
+        <w:ind w:left="2880" w:hanging="360"/>
+      </w:pPr>
+      <w:rPr>
+        <w:rFonts w:ascii="Symbol" w:hAnsi="Symbol" w:hint="default"/>
+      </w:rPr>
+    </w:lvl>
+    <w:lvl w:ilvl="4" w:tplc="04090003" w:tentative="1">
+      <w:start w:val="1"/>
+      <w:numFmt w:val="bullet"/>
+      <w:lvlText w:val="o"/>
+      <w:lvlJc w:val="left"/>
+      <w:pPr>
+        <w:ind w:left="3600" w:hanging="360"/>
+      </w:pPr>
+      <w:rPr>
+        <w:rFonts w:ascii="Courier New" w:hAnsi="Courier New" w:cs="Courier New" w:hint="default"/>
+      </w:rPr>
+    </w:lvl>
+    <w:lvl w:ilvl="5" w:tplc="04090005" w:tentative="1">
+      <w:start w:val="1"/>
+      <w:numFmt w:val="bullet"/>
+      <w:lvlText w:val=""/>
+      <w:lvlJc w:val="left"/>
+      <w:pPr>
+        <w:ind w:left="4320" w:hanging="360"/>
+      </w:pPr>
+      <w:rPr>
+        <w:rFonts w:ascii="Wingdings" w:hAnsi="Wingdings" w:hint="default"/>
+      </w:rPr>
+    </w:lvl>
+    <w:lvl w:ilvl="6" w:tplc="04090001" w:tentative="1">
+      <w:start w:val="1"/>
+      <w:numFmt w:val="bullet"/>
+      <w:lvlText w:val=""/>
+      <w:lvlJc w:val="left"/>
+      <w:pPr>
+        <w:ind w:left="5040" w:hanging="360"/>
+      </w:pPr>
+      <w:rPr>
+        <w:rFonts w:ascii="Symbol" w:hAnsi="Symbol" w:hint="default"/>
+      </w:rPr>
+    </w:lvl>
+    <w:lvl w:ilvl="7" w:tplc="04090003" w:tentative="1">
+      <w:start w:val="1"/>
+      <w:numFmt w:val="bullet"/>
+      <w:lvlText w:val="o"/>
+      <w:lvlJc w:val="left"/>
+      <w:pPr>
+        <w:ind w:left="5760" w:hanging="360"/>
+      </w:pPr>
+      <w:rPr>
+        <w:rFonts w:ascii="Courier New" w:hAnsi="Courier New" w:cs="Courier New" w:hint="default"/>
+      </w:rPr>
+    </w:lvl>
+    <w:lvl w:ilvl="8" w:tplc="04090005" w:tentative="1">
+      <w:start w:val="1"/>
+      <w:numFmt w:val="bullet"/>
+      <w:lvlText w:val=""/>
+      <w:lvlJc w:val="left"/>
+      <w:pPr>
+        <w:ind w:left="6480" w:hanging="360"/>
+      </w:pPr>
+      <w:rPr>
+        <w:rFonts w:ascii="Wingdings" w:hAnsi="Wingdings" w:hint="default"/>
+      </w:rPr>
+    </w:lvl>
+  </w:abstractNum>
+  <w:abstractNum w:abstractNumId="4" w15:restartNumberingAfterBreak="0">
     <w:nsid w:val="2B5D373A"/>
     <w:multiLevelType w:val="multilevel"/>
     <w:tmpl w:val="EBD87D4A"/>
@@ -7385,7 +7582,7 @@
       </w:rPr>
     </w:lvl>
   </w:abstractNum>
-  <w:abstractNum w:abstractNumId="4" w15:restartNumberingAfterBreak="0">
+  <w:abstractNum w:abstractNumId="5" w15:restartNumberingAfterBreak="0">
     <w:nsid w:val="330D43B5"/>
     <w:multiLevelType w:val="multilevel"/>
     <w:tmpl w:val="8930659E"/>
@@ -7498,7 +7695,7 @@
       </w:pPr>
     </w:lvl>
   </w:abstractNum>
-  <w:abstractNum w:abstractNumId="5" w15:restartNumberingAfterBreak="0">
+  <w:abstractNum w:abstractNumId="6" w15:restartNumberingAfterBreak="0">
     <w:nsid w:val="3A1C0069"/>
     <w:multiLevelType w:val="multilevel"/>
     <w:tmpl w:val="E4C61C50"/>
@@ -7611,7 +7808,7 @@
       </w:pPr>
     </w:lvl>
   </w:abstractNum>
-  <w:abstractNum w:abstractNumId="6" w15:restartNumberingAfterBreak="0">
+  <w:abstractNum w:abstractNumId="7" w15:restartNumberingAfterBreak="0">
     <w:nsid w:val="3B501BD5"/>
     <w:multiLevelType w:val="multilevel"/>
     <w:tmpl w:val="BDCA8E90"/>
@@ -7724,7 +7921,7 @@
       </w:pPr>
     </w:lvl>
   </w:abstractNum>
-  <w:abstractNum w:abstractNumId="7" w15:restartNumberingAfterBreak="0">
+  <w:abstractNum w:abstractNumId="8" w15:restartNumberingAfterBreak="0">
     <w:nsid w:val="51EA5034"/>
     <w:multiLevelType w:val="multilevel"/>
     <w:tmpl w:val="3542880E"/>
@@ -7873,7 +8070,7 @@
       </w:rPr>
     </w:lvl>
   </w:abstractNum>
-  <w:abstractNum w:abstractNumId="8" w15:restartNumberingAfterBreak="0">
+  <w:abstractNum w:abstractNumId="9" w15:restartNumberingAfterBreak="0">
     <w:nsid w:val="54C83165"/>
     <w:multiLevelType w:val="multilevel"/>
     <w:tmpl w:val="65721CA6"/>
@@ -8022,7 +8219,7 @@
       </w:rPr>
     </w:lvl>
   </w:abstractNum>
-  <w:abstractNum w:abstractNumId="9" w15:restartNumberingAfterBreak="0">
+  <w:abstractNum w:abstractNumId="10" w15:restartNumberingAfterBreak="0">
     <w:nsid w:val="61F25802"/>
     <w:multiLevelType w:val="multilevel"/>
     <w:tmpl w:val="2AA43FD6"/>
@@ -8171,7 +8368,7 @@
       </w:rPr>
     </w:lvl>
   </w:abstractNum>
-  <w:abstractNum w:abstractNumId="10" w15:restartNumberingAfterBreak="0">
+  <w:abstractNum w:abstractNumId="11" w15:restartNumberingAfterBreak="0">
     <w:nsid w:val="69A47693"/>
     <w:multiLevelType w:val="multilevel"/>
     <w:tmpl w:val="7F7AEA3A"/>
@@ -8291,31 +8488,34 @@
     <w:abstractNumId w:val="2"/>
   </w:num>
   <w:num w:numId="3" w16cid:durableId="147326527">
+    <w:abstractNumId w:val="8"/>
+  </w:num>
+  <w:num w:numId="4" w16cid:durableId="1009407002">
+    <w:abstractNumId w:val="9"/>
+  </w:num>
+  <w:num w:numId="5" w16cid:durableId="980771721">
+    <w:abstractNumId w:val="6"/>
+  </w:num>
+  <w:num w:numId="6" w16cid:durableId="1542287258">
     <w:abstractNumId w:val="7"/>
   </w:num>
-  <w:num w:numId="4" w16cid:durableId="1009407002">
-    <w:abstractNumId w:val="8"/>
-  </w:num>
-  <w:num w:numId="5" w16cid:durableId="980771721">
-    <w:abstractNumId w:val="5"/>
-  </w:num>
-  <w:num w:numId="6" w16cid:durableId="1542287258">
-    <w:abstractNumId w:val="6"/>
-  </w:num>
   <w:num w:numId="7" w16cid:durableId="16127863">
-    <w:abstractNumId w:val="3"/>
+    <w:abstractNumId w:val="4"/>
   </w:num>
   <w:num w:numId="8" w16cid:durableId="693531683">
-    <w:abstractNumId w:val="10"/>
+    <w:abstractNumId w:val="11"/>
   </w:num>
   <w:num w:numId="9" w16cid:durableId="1768691978">
-    <w:abstractNumId w:val="4"/>
+    <w:abstractNumId w:val="5"/>
   </w:num>
   <w:num w:numId="10" w16cid:durableId="1291519298">
     <w:abstractNumId w:val="0"/>
   </w:num>
   <w:num w:numId="11" w16cid:durableId="743383318">
-    <w:abstractNumId w:val="9"/>
+    <w:abstractNumId w:val="10"/>
+  </w:num>
+  <w:num w:numId="12" w16cid:durableId="929507273">
+    <w:abstractNumId w:val="3"/>
   </w:num>
 </w:numbering>
 </file>

</xml_diff>